<commit_message>
so many changes - Shokhm khord!!!
</commit_message>
<xml_diff>
--- a/Drosophila Melanogaster/UniProt Data/اطلاعات پایگاه داده UniProt.docx
+++ b/Drosophila Melanogaster/UniProt Data/اطلاعات پایگاه داده UniProt.docx
@@ -20,6 +20,7 @@
         </w:rPr>
         <w:t xml:space="preserve">اطلاعات پایگاه داده </w:t>
       </w:r>
+      <w:proofErr w:type="spellStart"/>
       <w:r>
         <w:rPr>
           <w:b/>
@@ -28,10 +29,12 @@
         </w:rPr>
         <w:t>UniProt</w:t>
       </w:r>
+      <w:proofErr w:type="spellEnd"/>
     </w:p>
     <w:p>
       <w:pPr>
         <w:rPr>
+          <w:rtl/>
           <w:lang w:bidi="fa-IR"/>
         </w:rPr>
       </w:pPr>
@@ -57,26 +60,62 @@
         </w:rPr>
         <w:t xml:space="preserve"> در پایگاه </w:t>
       </w:r>
+      <w:proofErr w:type="spellStart"/>
       <w:r>
         <w:rPr>
           <w:lang w:bidi="fa-IR"/>
         </w:rPr>
         <w:t>UniProt</w:t>
       </w:r>
-      <w:r>
-        <w:rPr>
-          <w:rFonts w:hint="cs"/>
-          <w:rtl/>
-          <w:lang w:bidi="fa-IR"/>
-        </w:rPr>
-        <w:t xml:space="preserve"> 42817 آی دی پروتئین وجود دارد. از بین این تعداد پروتئین: 15399 پروتئین به هیچ آی دی </w:t>
-      </w:r>
+      <w:proofErr w:type="spellEnd"/>
+      <w:r>
+        <w:rPr>
+          <w:rFonts w:hint="cs"/>
+          <w:rtl/>
+          <w:lang w:bidi="fa-IR"/>
+        </w:rPr>
+        <w:t xml:space="preserve"> 42817 آی دی پروتئین وجود دارد. از بین این تعداد پروتئین: 15399 پروتئین به هیچ</w:t>
+      </w:r>
+      <w:r>
+        <w:rPr>
+          <w:rFonts w:hint="cs"/>
+          <w:rtl/>
+          <w:lang w:bidi="fa-IR"/>
+        </w:rPr>
+        <w:t xml:space="preserve"> یک از</w:t>
+      </w:r>
+      <w:r>
+        <w:rPr>
+          <w:rFonts w:hint="cs"/>
+          <w:rtl/>
+          <w:lang w:bidi="fa-IR"/>
+        </w:rPr>
+        <w:t xml:space="preserve"> آی دی</w:t>
+      </w:r>
+      <w:r>
+        <w:rPr>
+          <w:rFonts w:hint="cs"/>
+          <w:rtl/>
+          <w:lang w:bidi="fa-IR"/>
+        </w:rPr>
+        <w:t xml:space="preserve"> های</w:t>
+      </w:r>
+      <w:r>
+        <w:rPr>
+          <w:rFonts w:hint="cs"/>
+          <w:rtl/>
+          <w:lang w:bidi="fa-IR"/>
+        </w:rPr>
+        <w:t xml:space="preserve"> </w:t>
+      </w:r>
+      <w:proofErr w:type="spellStart"/>
       <w:r>
         <w:rPr>
           <w:lang w:bidi="fa-IR"/>
         </w:rPr>
         <w:t>FlyBase</w:t>
       </w:r>
+      <w:proofErr w:type="spellEnd"/>
       <w:r>
         <w:rPr>
           <w:rFonts w:hint="cs"/>
@@ -85,12 +124,14 @@
         </w:rPr>
         <w:t xml:space="preserve"> منطبق نشده اند. 27373 پروتئین دقیقا به یک آی دی </w:t>
       </w:r>
+      <w:proofErr w:type="spellStart"/>
       <w:r>
         <w:rPr>
           <w:lang w:bidi="fa-IR"/>
         </w:rPr>
         <w:t>FlyBase</w:t>
       </w:r>
+      <w:proofErr w:type="spellEnd"/>
       <w:r>
         <w:rPr>
           <w:rFonts w:hint="cs"/>
@@ -99,12 +140,14 @@
         </w:rPr>
         <w:t xml:space="preserve">، 33 پروتئین به 2 آی دی </w:t>
       </w:r>
+      <w:proofErr w:type="spellStart"/>
       <w:r>
         <w:rPr>
           <w:lang w:bidi="fa-IR"/>
         </w:rPr>
         <w:t>FlyBase</w:t>
       </w:r>
+      <w:proofErr w:type="spellEnd"/>
       <w:r>
         <w:rPr>
           <w:rFonts w:hint="cs"/>
@@ -127,12 +170,14 @@
         </w:rPr>
         <w:t xml:space="preserve"> </w:t>
       </w:r>
+      <w:proofErr w:type="spellStart"/>
       <w:r>
         <w:rPr>
           <w:lang w:bidi="fa-IR"/>
         </w:rPr>
         <w:t>FlyBase</w:t>
       </w:r>
+      <w:proofErr w:type="spellEnd"/>
       <w:r>
         <w:rPr>
           <w:rFonts w:hint="cs"/>
@@ -149,12 +194,14 @@
         </w:rPr>
         <w:t xml:space="preserve"> </w:t>
       </w:r>
+      <w:proofErr w:type="spellStart"/>
       <w:r>
         <w:rPr>
           <w:lang w:bidi="fa-IR"/>
         </w:rPr>
         <w:t>FlyBase</w:t>
       </w:r>
+      <w:proofErr w:type="spellEnd"/>
       <w:r>
         <w:rPr>
           <w:rFonts w:hint="cs"/>
@@ -171,12 +218,14 @@
         </w:rPr>
         <w:t xml:space="preserve"> </w:t>
       </w:r>
+      <w:proofErr w:type="spellStart"/>
       <w:r>
         <w:rPr>
           <w:lang w:bidi="fa-IR"/>
         </w:rPr>
         <w:t>FlyBase</w:t>
       </w:r>
+      <w:proofErr w:type="spellEnd"/>
       <w:r>
         <w:rPr>
           <w:rFonts w:hint="cs"/>
@@ -185,12 +234,14 @@
         </w:rPr>
         <w:t xml:space="preserve"> و 3 پروتئین به 24 آی دی </w:t>
       </w:r>
+      <w:proofErr w:type="spellStart"/>
       <w:r>
         <w:rPr>
           <w:lang w:bidi="fa-IR"/>
         </w:rPr>
         <w:t>FlyBase</w:t>
       </w:r>
+      <w:proofErr w:type="spellEnd"/>
       <w:r>
         <w:rPr>
           <w:rFonts w:hint="cs"/>
@@ -209,11 +260,365 @@
     <w:p>
       <w:pPr>
         <w:rPr>
-          <w:rFonts w:hint="cs"/>
-          <w:rtl/>
           <w:lang w:bidi="fa-IR"/>
         </w:rPr>
       </w:pPr>
+    </w:p>
+    <w:p>
+      <w:pPr>
+        <w:rPr>
+          <w:b/>
+          <w:bCs/>
+          <w:rtl/>
+          <w:lang w:bidi="fa-IR"/>
+        </w:rPr>
+      </w:pPr>
+      <w:bookmarkStart w:id="0" w:name="_GoBack"/>
+      <w:r>
+        <w:rPr>
+          <w:rFonts w:hint="cs"/>
+          <w:b/>
+          <w:bCs/>
+          <w:rtl/>
+          <w:lang w:bidi="fa-IR"/>
+        </w:rPr>
+        <w:t>اطلاعات آماری طول توالی هر یک از 42718 آی دی موجود:</w:t>
+      </w:r>
+      <w:bookmarkEnd w:id="0"/>
+    </w:p>
+    <w:tbl>
+      <w:tblPr>
+        <w:tblStyle w:val="GridTable6Colorful-Accent6"/>
+        <w:bidiVisual/>
+        <w:tblW w:w="0" w:type="auto"/>
+        <w:jc w:val="center"/>
+        <w:tblLook w:val="04A0" w:firstRow="1" w:lastRow="0" w:firstColumn="1" w:lastColumn="0" w:noHBand="0" w:noVBand="1"/>
+      </w:tblPr>
+      <w:tblGrid>
+        <w:gridCol w:w="4193"/>
+        <w:gridCol w:w="1615"/>
+      </w:tblGrid>
+      <w:tr>
+        <w:trPr>
+          <w:cnfStyle w:val="100000000000" w:firstRow="1" w:lastRow="0" w:firstColumn="0" w:lastColumn="0" w:oddVBand="0" w:evenVBand="0" w:oddHBand="0" w:evenHBand="0" w:firstRowFirstColumn="0" w:firstRowLastColumn="0" w:lastRowFirstColumn="0" w:lastRowLastColumn="0"/>
+          <w:jc w:val="center"/>
+        </w:trPr>
+        <w:tc>
+          <w:tcPr>
+            <w:cnfStyle w:val="001000000000" w:firstRow="0" w:lastRow="0" w:firstColumn="1" w:lastColumn="0" w:oddVBand="0" w:evenVBand="0" w:oddHBand="0" w:evenHBand="0" w:firstRowFirstColumn="0" w:firstRowLastColumn="0" w:lastRowFirstColumn="0" w:lastRowLastColumn="0"/>
+            <w:tcW w:w="4193" w:type="dxa"/>
+            <w:vAlign w:val="center"/>
+          </w:tcPr>
+          <w:p>
+            <w:pPr>
+              <w:jc w:val="center"/>
+              <w:rPr>
+                <w:rtl/>
+                <w:lang w:bidi="fa-IR"/>
+              </w:rPr>
+            </w:pPr>
+            <w:r>
+              <w:rPr>
+                <w:rFonts w:hint="cs"/>
+                <w:rtl/>
+                <w:lang w:bidi="fa-IR"/>
+              </w:rPr>
+              <w:t>کمتر از 500 اسید آمینه</w:t>
+            </w:r>
+          </w:p>
+        </w:tc>
+        <w:tc>
+          <w:tcPr>
+            <w:tcW w:w="1615" w:type="dxa"/>
+            <w:vAlign w:val="center"/>
+          </w:tcPr>
+          <w:p>
+            <w:pPr>
+              <w:jc w:val="center"/>
+              <w:cnfStyle w:val="100000000000" w:firstRow="1" w:lastRow="0" w:firstColumn="0" w:lastColumn="0" w:oddVBand="0" w:evenVBand="0" w:oddHBand="0" w:evenHBand="0" w:firstRowFirstColumn="0" w:firstRowLastColumn="0" w:lastRowFirstColumn="0" w:lastRowLastColumn="0"/>
+              <w:rPr>
+                <w:rtl/>
+                <w:lang w:bidi="fa-IR"/>
+              </w:rPr>
+            </w:pPr>
+            <w:r>
+              <w:rPr>
+                <w:rFonts w:hint="cs"/>
+                <w:rtl/>
+                <w:lang w:bidi="fa-IR"/>
+              </w:rPr>
+              <w:t>27509</w:t>
+            </w:r>
+          </w:p>
+        </w:tc>
+      </w:tr>
+      <w:tr>
+        <w:trPr>
+          <w:cnfStyle w:val="000000100000" w:firstRow="0" w:lastRow="0" w:firstColumn="0" w:lastColumn="0" w:oddVBand="0" w:evenVBand="0" w:oddHBand="1" w:evenHBand="0" w:firstRowFirstColumn="0" w:firstRowLastColumn="0" w:lastRowFirstColumn="0" w:lastRowLastColumn="0"/>
+          <w:jc w:val="center"/>
+        </w:trPr>
+        <w:tc>
+          <w:tcPr>
+            <w:cnfStyle w:val="001000000000" w:firstRow="0" w:lastRow="0" w:firstColumn="1" w:lastColumn="0" w:oddVBand="0" w:evenVBand="0" w:oddHBand="0" w:evenHBand="0" w:firstRowFirstColumn="0" w:firstRowLastColumn="0" w:lastRowFirstColumn="0" w:lastRowLastColumn="0"/>
+            <w:tcW w:w="4193" w:type="dxa"/>
+            <w:vAlign w:val="center"/>
+          </w:tcPr>
+          <w:p>
+            <w:pPr>
+              <w:jc w:val="center"/>
+              <w:rPr>
+                <w:rtl/>
+                <w:lang w:bidi="fa-IR"/>
+              </w:rPr>
+            </w:pPr>
+            <w:r>
+              <w:rPr>
+                <w:rFonts w:hint="cs"/>
+                <w:rtl/>
+                <w:lang w:bidi="fa-IR"/>
+              </w:rPr>
+              <w:t>بیشتر</w:t>
+            </w:r>
+            <w:r>
+              <w:rPr>
+                <w:rFonts w:hint="cs"/>
+                <w:rtl/>
+                <w:lang w:bidi="fa-IR"/>
+              </w:rPr>
+              <w:t xml:space="preserve"> از 500 اسید آمینه</w:t>
+            </w:r>
+            <w:r>
+              <w:rPr>
+                <w:rFonts w:hint="cs"/>
+                <w:rtl/>
+                <w:lang w:bidi="fa-IR"/>
+              </w:rPr>
+              <w:t xml:space="preserve"> و کمتر از 800</w:t>
+            </w:r>
+          </w:p>
+        </w:tc>
+        <w:tc>
+          <w:tcPr>
+            <w:tcW w:w="1615" w:type="dxa"/>
+            <w:vAlign w:val="center"/>
+          </w:tcPr>
+          <w:p>
+            <w:pPr>
+              <w:jc w:val="center"/>
+              <w:cnfStyle w:val="000000100000" w:firstRow="0" w:lastRow="0" w:firstColumn="0" w:lastColumn="0" w:oddVBand="0" w:evenVBand="0" w:oddHBand="1" w:evenHBand="0" w:firstRowFirstColumn="0" w:firstRowLastColumn="0" w:lastRowFirstColumn="0" w:lastRowLastColumn="0"/>
+              <w:rPr>
+                <w:rtl/>
+                <w:lang w:bidi="fa-IR"/>
+              </w:rPr>
+            </w:pPr>
+            <w:r>
+              <w:rPr>
+                <w:rFonts w:hint="cs"/>
+                <w:rtl/>
+                <w:lang w:bidi="fa-IR"/>
+              </w:rPr>
+              <w:t>7398</w:t>
+            </w:r>
+          </w:p>
+        </w:tc>
+      </w:tr>
+      <w:tr>
+        <w:trPr>
+          <w:jc w:val="center"/>
+        </w:trPr>
+        <w:tc>
+          <w:tcPr>
+            <w:cnfStyle w:val="001000000000" w:firstRow="0" w:lastRow="0" w:firstColumn="1" w:lastColumn="0" w:oddVBand="0" w:evenVBand="0" w:oddHBand="0" w:evenHBand="0" w:firstRowFirstColumn="0" w:firstRowLastColumn="0" w:lastRowFirstColumn="0" w:lastRowLastColumn="0"/>
+            <w:tcW w:w="4193" w:type="dxa"/>
+            <w:vAlign w:val="center"/>
+          </w:tcPr>
+          <w:p>
+            <w:pPr>
+              <w:jc w:val="center"/>
+              <w:rPr>
+                <w:rtl/>
+                <w:lang w:bidi="fa-IR"/>
+              </w:rPr>
+            </w:pPr>
+            <w:r>
+              <w:rPr>
+                <w:rFonts w:hint="cs"/>
+                <w:rtl/>
+                <w:lang w:bidi="fa-IR"/>
+              </w:rPr>
+              <w:t xml:space="preserve">بیشتر از </w:t>
+            </w:r>
+            <w:r>
+              <w:rPr>
+                <w:rFonts w:hint="cs"/>
+                <w:rtl/>
+                <w:lang w:bidi="fa-IR"/>
+              </w:rPr>
+              <w:t>8</w:t>
+            </w:r>
+            <w:r>
+              <w:rPr>
+                <w:rFonts w:hint="cs"/>
+                <w:rtl/>
+                <w:lang w:bidi="fa-IR"/>
+              </w:rPr>
+              <w:t xml:space="preserve">00 اسید آمینه و کمتر از </w:t>
+            </w:r>
+            <w:r>
+              <w:rPr>
+                <w:rFonts w:hint="cs"/>
+                <w:rtl/>
+                <w:lang w:bidi="fa-IR"/>
+              </w:rPr>
+              <w:t>10</w:t>
+            </w:r>
+            <w:r>
+              <w:rPr>
+                <w:rFonts w:hint="cs"/>
+                <w:rtl/>
+                <w:lang w:bidi="fa-IR"/>
+              </w:rPr>
+              <w:t>00</w:t>
+            </w:r>
+          </w:p>
+        </w:tc>
+        <w:tc>
+          <w:tcPr>
+            <w:tcW w:w="1615" w:type="dxa"/>
+            <w:vAlign w:val="center"/>
+          </w:tcPr>
+          <w:p>
+            <w:pPr>
+              <w:jc w:val="center"/>
+              <w:cnfStyle w:val="000000000000" w:firstRow="0" w:lastRow="0" w:firstColumn="0" w:lastColumn="0" w:oddVBand="0" w:evenVBand="0" w:oddHBand="0" w:evenHBand="0" w:firstRowFirstColumn="0" w:firstRowLastColumn="0" w:lastRowFirstColumn="0" w:lastRowLastColumn="0"/>
+              <w:rPr>
+                <w:rtl/>
+                <w:lang w:bidi="fa-IR"/>
+              </w:rPr>
+            </w:pPr>
+            <w:r>
+              <w:rPr>
+                <w:rFonts w:hint="cs"/>
+                <w:rtl/>
+                <w:lang w:bidi="fa-IR"/>
+              </w:rPr>
+              <w:t>2438</w:t>
+            </w:r>
+          </w:p>
+        </w:tc>
+      </w:tr>
+      <w:tr>
+        <w:trPr>
+          <w:cnfStyle w:val="000000100000" w:firstRow="0" w:lastRow="0" w:firstColumn="0" w:lastColumn="0" w:oddVBand="0" w:evenVBand="0" w:oddHBand="1" w:evenHBand="0" w:firstRowFirstColumn="0" w:firstRowLastColumn="0" w:lastRowFirstColumn="0" w:lastRowLastColumn="0"/>
+          <w:jc w:val="center"/>
+        </w:trPr>
+        <w:tc>
+          <w:tcPr>
+            <w:cnfStyle w:val="001000000000" w:firstRow="0" w:lastRow="0" w:firstColumn="1" w:lastColumn="0" w:oddVBand="0" w:evenVBand="0" w:oddHBand="0" w:evenHBand="0" w:firstRowFirstColumn="0" w:firstRowLastColumn="0" w:lastRowFirstColumn="0" w:lastRowLastColumn="0"/>
+            <w:tcW w:w="4193" w:type="dxa"/>
+            <w:vAlign w:val="center"/>
+          </w:tcPr>
+          <w:p>
+            <w:pPr>
+              <w:jc w:val="center"/>
+              <w:rPr>
+                <w:rtl/>
+                <w:lang w:bidi="fa-IR"/>
+              </w:rPr>
+            </w:pPr>
+            <w:r>
+              <w:rPr>
+                <w:rFonts w:hint="cs"/>
+                <w:rtl/>
+                <w:lang w:bidi="fa-IR"/>
+              </w:rPr>
+              <w:t xml:space="preserve">بیشتر از </w:t>
+            </w:r>
+            <w:r>
+              <w:rPr>
+                <w:rFonts w:hint="cs"/>
+                <w:rtl/>
+                <w:lang w:bidi="fa-IR"/>
+              </w:rPr>
+              <w:t>10</w:t>
+            </w:r>
+            <w:r>
+              <w:rPr>
+                <w:rFonts w:hint="cs"/>
+                <w:rtl/>
+                <w:lang w:bidi="fa-IR"/>
+              </w:rPr>
+              <w:t>00 اسید آمینه</w:t>
+            </w:r>
+          </w:p>
+        </w:tc>
+        <w:tc>
+          <w:tcPr>
+            <w:tcW w:w="1615" w:type="dxa"/>
+            <w:vAlign w:val="center"/>
+          </w:tcPr>
+          <w:p>
+            <w:pPr>
+              <w:jc w:val="center"/>
+              <w:cnfStyle w:val="000000100000" w:firstRow="0" w:lastRow="0" w:firstColumn="0" w:lastColumn="0" w:oddVBand="0" w:evenVBand="0" w:oddHBand="1" w:evenHBand="0" w:firstRowFirstColumn="0" w:firstRowLastColumn="0" w:lastRowFirstColumn="0" w:lastRowLastColumn="0"/>
+              <w:rPr>
+                <w:rtl/>
+                <w:lang w:bidi="fa-IR"/>
+              </w:rPr>
+            </w:pPr>
+            <w:r>
+              <w:rPr>
+                <w:rFonts w:hint="cs"/>
+                <w:rtl/>
+                <w:lang w:bidi="fa-IR"/>
+              </w:rPr>
+              <w:t>5472</w:t>
+            </w:r>
+          </w:p>
+        </w:tc>
+      </w:tr>
+    </w:tbl>
+    <w:p>
+      <w:pPr>
+        <w:rPr>
+          <w:lang w:bidi="fa-IR"/>
+        </w:rPr>
+      </w:pPr>
+    </w:p>
+    <w:p>
+      <w:pPr>
+        <w:rPr>
+          <w:rFonts w:hint="cs"/>
+          <w:rtl/>
+          <w:lang w:bidi="fa-IR"/>
+        </w:rPr>
+      </w:pPr>
+    </w:p>
+    <w:p>
+      <w:pPr>
+        <w:rPr>
+          <w:rFonts w:hint="cs"/>
+          <w:color w:val="0070C0"/>
+          <w:rtl/>
+          <w:lang w:bidi="fa-IR"/>
+        </w:rPr>
+      </w:pPr>
+      <w:r>
+        <w:rPr>
+          <w:rFonts w:hint="cs"/>
+          <w:color w:val="0070C0"/>
+          <w:rtl/>
+          <w:lang w:bidi="fa-IR"/>
+        </w:rPr>
+        <w:t>یک مقدار عجیب هست! به نظر می رسید باید از بین 13000 هزار ژنی که مگس میوه دارد، مثلا 1000 تاشون کد کننده چندین پروتئین باشند، اما همچین چیزی اینجا دیده نمی شود.</w:t>
+      </w:r>
+    </w:p>
+    <w:p>
+      <w:pPr>
+        <w:rPr>
+          <w:lang w:bidi="fa-IR"/>
+        </w:rPr>
+      </w:pPr>
       <w:r>
         <w:rPr>
           <w:rFonts w:hint="cs"/>
@@ -232,8 +637,6 @@
         </w:rPr>
         <w:t xml:space="preserve"> وجود دارند، در بین این 42718 آی دی هستند یا خیر. اگر نیستند چرا!</w:t>
       </w:r>
-      <w:bookmarkStart w:id="0" w:name="_GoBack"/>
-      <w:bookmarkEnd w:id="0"/>
     </w:p>
     <w:sectPr>
       <w:pgSz w:w="12240" w:h="15840"/>
@@ -767,6 +1170,25 @@
       <w:szCs w:val="18"/>
     </w:rPr>
   </w:style>
+  <w:style w:type="table" w:styleId="TableGrid">
+    <w:name w:val="Table Grid"/>
+    <w:basedOn w:val="TableNormal"/>
+    <w:uiPriority w:val="39"/>
+    <w:rsid w:val="00FD0141"/>
+    <w:pPr>
+      <w:spacing w:after="0" w:line="240" w:lineRule="auto"/>
+    </w:pPr>
+    <w:tblPr>
+      <w:tblBorders>
+        <w:top w:val="single" w:sz="4" w:space="0" w:color="auto"/>
+        <w:left w:val="single" w:sz="4" w:space="0" w:color="auto"/>
+        <w:bottom w:val="single" w:sz="4" w:space="0" w:color="auto"/>
+        <w:right w:val="single" w:sz="4" w:space="0" w:color="auto"/>
+        <w:insideH w:val="single" w:sz="4" w:space="0" w:color="auto"/>
+        <w:insideV w:val="single" w:sz="4" w:space="0" w:color="auto"/>
+      </w:tblBorders>
+    </w:tblPr>
+  </w:style>
 </w:styles>
 </file>
 

</xml_diff>